<commit_message>
Added more documentation and code coverage scripts
</commit_message>
<xml_diff>
--- a/Documentation/Code Review.docx
+++ b/Documentation/Code Review.docx
@@ -36,6 +36,7 @@
             </w:tcBorders>
             <w:hideMark/>
           </w:tcPr>
+          <w:bookmarkStart w:id="0" w:name="_GoBack"/>
           <w:p>
             <w:pPr>
               <w:jc w:val="center"/>
@@ -67,10 +68,10 @@
                   <v:path o:extrusionok="f" gradientshapeok="t" o:connecttype="rect"/>
                   <o:lock v:ext="edit" aspectratio="t"/>
                 </v:shapetype>
-                <v:shape id="_x0000_i1025" type="#_x0000_t75" style="width:103.1pt;height:110.6pt" o:ole="" fillcolor="window">
+                <v:shape id="_x0000_i1025" type="#_x0000_t75" style="width:102.75pt;height:110.25pt" o:ole="" fillcolor="window">
                   <v:imagedata r:id="rId5" o:title=""/>
                 </v:shape>
-                <o:OLEObject Type="Embed" ProgID="MSDraw" ShapeID="_x0000_i1025" DrawAspect="Content" ObjectID="_1554502738" r:id="rId6">
+                <o:OLEObject Type="Embed" ProgID="MSDraw" ShapeID="_x0000_i1025" DrawAspect="Content" ObjectID="_1555279245" r:id="rId6">
                   <o:FieldCodes>\* MERGEFORMAT</o:FieldCodes>
                 </o:OLEObject>
               </w:object>
@@ -475,11 +476,20 @@
         <w:t>2017</w:t>
       </w:r>
     </w:p>
-    <w:p>
-      <w:pPr>
-        <w:pStyle w:val="Heading1"/>
-      </w:pPr>
-      <w:r>
+    <w:bookmarkEnd w:id="0"/>
+    <w:p>
+      <w:pPr>
+        <w:jc w:val="center"/>
+        <w:rPr>
+          <w:b/>
+          <w:sz w:val="40"/>
+        </w:rPr>
+      </w:pPr>
+      <w:r>
+        <w:rPr>
+          <w:b/>
+          <w:sz w:val="40"/>
+        </w:rPr>
         <w:lastRenderedPageBreak/>
         <w:t>Критерии за инспекция кода на програмата:</w:t>
       </w:r>
@@ -487,7 +497,7 @@
     <w:p/>
     <w:p>
       <w:pPr>
-        <w:pStyle w:val="Heading2"/>
+        <w:pStyle w:val="Heading1"/>
       </w:pPr>
       <w:r>
         <w:t>1. Структура на кода</w:t>
@@ -641,7 +651,7 @@
     </w:p>
     <w:p>
       <w:pPr>
-        <w:pStyle w:val="Heading2"/>
+        <w:pStyle w:val="Heading1"/>
       </w:pPr>
       <w:r>
         <w:t>2. Документация</w:t>
@@ -765,20 +775,12 @@
         <w:rPr>
           <w:color w:val="00B050"/>
         </w:rPr>
-        <w:t>Всички коментари са написани консистентно и ползват един и същи с</w:t>
-      </w:r>
-      <w:bookmarkStart w:id="0" w:name="_GoBack"/>
-      <w:bookmarkEnd w:id="0"/>
-      <w:r>
-        <w:rPr>
-          <w:color w:val="00B050"/>
-        </w:rPr>
-        <w:t>тил на форматиране.</w:t>
-      </w:r>
-    </w:p>
-    <w:p>
-      <w:pPr>
-        <w:pStyle w:val="Heading2"/>
+        <w:t>Всички коментари са написани консистентно и ползват един и същи стил на форматиране.</w:t>
+      </w:r>
+    </w:p>
+    <w:p>
+      <w:pPr>
+        <w:pStyle w:val="Heading1"/>
       </w:pPr>
       <w:r>
         <w:t>3. Променливи</w:t>
@@ -840,7 +842,7 @@
     </w:p>
     <w:p>
       <w:pPr>
-        <w:pStyle w:val="Heading2"/>
+        <w:pStyle w:val="Heading1"/>
       </w:pPr>
       <w:r>
         <w:t>4. Аритметични операции</w:t>
@@ -854,7 +856,7 @@
           <w:numId w:val="4"/>
         </w:numPr>
         <w:rPr>
-          <w:color w:val="FF0000"/>
+          <w:color w:val="00B050"/>
         </w:rPr>
       </w:pPr>
       <w:r>
@@ -908,15 +910,34 @@
           <w:ilvl w:val="0"/>
           <w:numId w:val="4"/>
         </w:numPr>
-      </w:pPr>
-      <w:r>
-        <w:t>В кода</w:t>
-      </w:r>
-      <w:r>
-        <w:t xml:space="preserve"> се </w:t>
-      </w:r>
-      <w:r>
-        <w:t>прихващат случаи, в които могат да възникнат грешки при закръгляне на числа с много голяма точност след десетичната запетая.</w:t>
+        <w:rPr>
+          <w:color w:val="00B050"/>
+        </w:rPr>
+      </w:pPr>
+      <w:r>
+        <w:rPr>
+          <w:color w:val="00B050"/>
+        </w:rPr>
+        <w:t>В кода с</w:t>
+      </w:r>
+      <w:r>
+        <w:rPr>
+          <w:color w:val="00B050"/>
+        </w:rPr>
+        <w:t>е прихващат случаи, в които може</w:t>
+      </w:r>
+      <w:r>
+        <w:rPr>
+          <w:color w:val="00B050"/>
+        </w:rPr>
+        <w:t xml:space="preserve"> да възникне превъртане на типа данни </w:t>
+      </w:r>
+      <w:r>
+        <w:rPr>
+          <w:color w:val="00B050"/>
+          <w:lang w:val="en-US"/>
+        </w:rPr>
+        <w:t>(e.g. integer overflow)</w:t>
       </w:r>
     </w:p>
     <w:p>
@@ -926,41 +947,69 @@
           <w:ilvl w:val="0"/>
           <w:numId w:val="4"/>
         </w:numPr>
-      </w:pPr>
-      <w:r>
-        <w:t xml:space="preserve">В кода се прихващат случаи, в които могат да възникне превъртане на типа данни </w:t>
-      </w:r>
-      <w:r>
-        <w:rPr>
+        <w:rPr>
+          <w:color w:val="00B050"/>
+        </w:rPr>
+      </w:pPr>
+      <w:r>
+        <w:rPr>
+          <w:color w:val="00B050"/>
+        </w:rPr>
+        <w:t>В кода са прихванати слуа</w:t>
+      </w:r>
+      <w:r>
+        <w:rPr>
+          <w:color w:val="00B050"/>
+        </w:rPr>
+        <w:t>ч</w:t>
+      </w:r>
+      <w:r>
+        <w:rPr>
+          <w:color w:val="00B050"/>
+        </w:rPr>
+        <w:t>и, в които може да се извърши делене на нула.</w:t>
+      </w:r>
+    </w:p>
+    <w:p>
+      <w:pPr>
+        <w:spacing w:line="259" w:lineRule="auto"/>
+        <w:rPr>
+          <w:rFonts w:asciiTheme="majorHAnsi" w:eastAsiaTheme="majorEastAsia" w:hAnsiTheme="majorHAnsi" w:cstheme="majorBidi"/>
+          <w:color w:val="2E74B5" w:themeColor="accent1" w:themeShade="BF"/>
+          <w:sz w:val="32"/>
+          <w:szCs w:val="32"/>
+        </w:rPr>
+      </w:pPr>
+      <w:r>
+        <w:br w:type="page"/>
+      </w:r>
+    </w:p>
+    <w:p>
+      <w:pPr>
+        <w:pStyle w:val="Heading1"/>
+      </w:pPr>
+      <w:r>
+        <w:lastRenderedPageBreak/>
+        <w:t>5. Цикли и условни конструкции</w:t>
+      </w:r>
+    </w:p>
+    <w:p>
+      <w:pPr>
+        <w:pStyle w:val="ListParagraph"/>
+        <w:numPr>
+          <w:ilvl w:val="0"/>
+          <w:numId w:val="5"/>
+        </w:numPr>
+        <w:rPr>
+          <w:color w:val="00B050"/>
           <w:lang w:val="en-US"/>
         </w:rPr>
-        <w:t>(e.g. integer overflow)</w:t>
-      </w:r>
-    </w:p>
-    <w:p>
-      <w:pPr>
-        <w:pStyle w:val="ListParagraph"/>
-        <w:numPr>
-          <w:ilvl w:val="0"/>
-          <w:numId w:val="4"/>
-        </w:numPr>
-      </w:pPr>
-      <w:r>
-        <w:t>В кода са прихванати слуа</w:t>
-      </w:r>
-      <w:r>
-        <w:t>ч</w:t>
-      </w:r>
-      <w:r>
-        <w:t>и, в които може да се извърши делене на нула.</w:t>
-      </w:r>
-    </w:p>
-    <w:p>
-      <w:pPr>
-        <w:pStyle w:val="Heading2"/>
-      </w:pPr>
-      <w:r>
-        <w:t>5. Цикли и условни конструкции</w:t>
+      </w:pPr>
+      <w:r>
+        <w:rPr>
+          <w:color w:val="00B050"/>
+        </w:rPr>
+        <w:t>Всички условни конструкции, цикли и логически разклонения са пълни, коректни и правилно вложени.</w:t>
       </w:r>
     </w:p>
     <w:p>
@@ -971,11 +1020,15 @@
           <w:numId w:val="5"/>
         </w:numPr>
         <w:rPr>
+          <w:color w:val="00B050"/>
           <w:lang w:val="en-US"/>
         </w:rPr>
       </w:pPr>
       <w:r>
-        <w:t>Всички условни конструкции, цикли и логически разклонения са пълни, коректни и правилно вложени.</w:t>
+        <w:rPr>
+          <w:color w:val="00B050"/>
+        </w:rPr>
+        <w:t>Най-честите случаи, които се очаква да покрият условните конструкции, са прихванати първи.</w:t>
       </w:r>
     </w:p>
     <w:p>
@@ -986,11 +1039,15 @@
           <w:numId w:val="5"/>
         </w:numPr>
         <w:rPr>
+          <w:color w:val="00B050"/>
           <w:lang w:val="en-US"/>
         </w:rPr>
       </w:pPr>
       <w:r>
-        <w:t>Най-честите случаи, които се очаква да покрият условните конструкции, са прихванати първи.</w:t>
+        <w:rPr>
+          <w:color w:val="00B050"/>
+        </w:rPr>
+        <w:t>Всички възможни случаи/състояния на даден обект са прихванати от условните конструкции.</w:t>
       </w:r>
     </w:p>
     <w:p>
@@ -1001,12 +1058,15 @@
           <w:numId w:val="5"/>
         </w:numPr>
         <w:rPr>
+          <w:color w:val="00B050"/>
           <w:lang w:val="en-US"/>
         </w:rPr>
       </w:pPr>
       <w:r>
-        <w:lastRenderedPageBreak/>
-        <w:t>Всички възможни случаи/състояния на даден обект са прихванати от условните конструкции.</w:t>
+        <w:rPr>
+          <w:color w:val="00B050"/>
+        </w:rPr>
+        <w:t>Всички условия за прекъсване на цикъл са ясни и достижими.</w:t>
       </w:r>
     </w:p>
     <w:p>
@@ -1017,79 +1077,118 @@
           <w:numId w:val="5"/>
         </w:numPr>
         <w:rPr>
+          <w:color w:val="FF0000"/>
           <w:lang w:val="en-US"/>
         </w:rPr>
       </w:pPr>
       <w:r>
-        <w:t xml:space="preserve">Всички </w:t>
-      </w:r>
-      <w:r>
-        <w:rPr>
+        <w:rPr>
+          <w:color w:val="FF0000"/>
+        </w:rPr>
+        <w:t>В циклите всички индекси, които се достъпват са във валидни граници.</w:t>
+      </w:r>
+    </w:p>
+    <w:p>
+      <w:pPr>
+        <w:pStyle w:val="ListParagraph"/>
+        <w:numPr>
+          <w:ilvl w:val="0"/>
+          <w:numId w:val="5"/>
+        </w:numPr>
+        <w:rPr>
+          <w:color w:val="FF0000"/>
           <w:lang w:val="en-US"/>
         </w:rPr>
-        <w:t>“switch-case”</w:t>
-      </w:r>
-      <w:r>
-        <w:t xml:space="preserve">-ове имат имплементиран </w:t>
-      </w:r>
-      <w:r>
-        <w:rPr>
+      </w:pPr>
+      <w:r>
+        <w:rPr>
+          <w:color w:val="FF0000"/>
+        </w:rPr>
+        <w:t>Всички фрагменти код, които могат да бъдат изпълнени преди тялото на цикъла, са изнесени от него.</w:t>
+      </w:r>
+    </w:p>
+    <w:p>
+      <w:pPr>
+        <w:pStyle w:val="Heading1"/>
+      </w:pPr>
+      <w:r>
+        <w:t>6. Защитно програмиране</w:t>
+      </w:r>
+    </w:p>
+    <w:p>
+      <w:pPr>
+        <w:pStyle w:val="ListParagraph"/>
+        <w:numPr>
+          <w:ilvl w:val="0"/>
+          <w:numId w:val="6"/>
+        </w:numPr>
+        <w:rPr>
+          <w:color w:val="FF0000"/>
           <w:lang w:val="en-US"/>
         </w:rPr>
-        <w:t>“default case”.</w:t>
-      </w:r>
-    </w:p>
-    <w:p>
-      <w:pPr>
-        <w:pStyle w:val="ListParagraph"/>
-        <w:numPr>
-          <w:ilvl w:val="0"/>
-          <w:numId w:val="5"/>
-        </w:numPr>
-        <w:rPr>
+      </w:pPr>
+      <w:r>
+        <w:rPr>
+          <w:color w:val="FF0000"/>
+        </w:rPr>
+        <w:t>Всички входни параметри на даден метод са тествани за валидност и пълнота.</w:t>
+      </w:r>
+    </w:p>
+    <w:p>
+      <w:pPr>
+        <w:pStyle w:val="ListParagraph"/>
+        <w:numPr>
+          <w:ilvl w:val="0"/>
+          <w:numId w:val="6"/>
+        </w:numPr>
+        <w:rPr>
+          <w:color w:val="00B050"/>
           <w:lang w:val="en-US"/>
         </w:rPr>
       </w:pPr>
       <w:r>
-        <w:t>Всички условия за прекъсване на цикъл са ясни и достижими.</w:t>
-      </w:r>
-    </w:p>
-    <w:p>
-      <w:pPr>
-        <w:pStyle w:val="ListParagraph"/>
-        <w:numPr>
-          <w:ilvl w:val="0"/>
-          <w:numId w:val="5"/>
-        </w:numPr>
-        <w:rPr>
+        <w:rPr>
+          <w:color w:val="00B050"/>
+        </w:rPr>
+        <w:t xml:space="preserve">Всички изходящи параметри имат </w:t>
+      </w:r>
+      <w:r>
+        <w:rPr>
+          <w:color w:val="00B050"/>
+        </w:rPr>
+        <w:t xml:space="preserve">присвоена </w:t>
+      </w:r>
+      <w:r>
+        <w:rPr>
+          <w:color w:val="00B050"/>
+        </w:rPr>
+        <w:t xml:space="preserve">стойност различна от </w:t>
+      </w:r>
+      <w:r>
+        <w:rPr>
+          <w:color w:val="00B050"/>
           <w:lang w:val="en-US"/>
         </w:rPr>
-      </w:pPr>
-      <w:r>
-        <w:t>В циклите всички индекси, които се достъпват са във валидни граници.</w:t>
-      </w:r>
-    </w:p>
-    <w:p>
-      <w:pPr>
-        <w:pStyle w:val="ListParagraph"/>
-        <w:numPr>
-          <w:ilvl w:val="0"/>
-          <w:numId w:val="5"/>
-        </w:numPr>
-        <w:rPr>
+        <w:t>“null”.</w:t>
+      </w:r>
+    </w:p>
+    <w:p>
+      <w:pPr>
+        <w:pStyle w:val="ListParagraph"/>
+        <w:numPr>
+          <w:ilvl w:val="0"/>
+          <w:numId w:val="6"/>
+        </w:numPr>
+        <w:rPr>
+          <w:color w:val="00B050"/>
           <w:lang w:val="en-US"/>
         </w:rPr>
       </w:pPr>
       <w:r>
-        <w:t>Всички фрагменти код, които могат да бъдат изпълнени преди тялото на цикъла, са изнесени от него.</w:t>
-      </w:r>
-    </w:p>
-    <w:p>
-      <w:pPr>
-        <w:pStyle w:val="Heading2"/>
-      </w:pPr>
-      <w:r>
-        <w:t>6. Защитно програмиране</w:t>
+        <w:rPr>
+          <w:color w:val="00B050"/>
+        </w:rPr>
+        <w:t>Всички методи работят върху правилните данни.</w:t>
       </w:r>
     </w:p>
     <w:p>
@@ -1100,67 +1199,20 @@
           <w:numId w:val="6"/>
         </w:numPr>
         <w:rPr>
+          <w:color w:val="FF0000"/>
           <w:lang w:val="en-US"/>
         </w:rPr>
       </w:pPr>
       <w:r>
-        <w:t>Всички входни параметри на даден метод са тествани за валидност и пълнота.</w:t>
-      </w:r>
-    </w:p>
-    <w:p>
-      <w:pPr>
-        <w:pStyle w:val="ListParagraph"/>
-        <w:numPr>
-          <w:ilvl w:val="0"/>
-          <w:numId w:val="6"/>
-        </w:numPr>
-        <w:rPr>
-          <w:lang w:val="en-US"/>
-        </w:rPr>
-      </w:pPr>
-      <w:r>
-        <w:t xml:space="preserve">Всички изходящи параметри имат присвоена стойност различна от </w:t>
-      </w:r>
-      <w:r>
-        <w:rPr>
-          <w:lang w:val="en-US"/>
-        </w:rPr>
-        <w:t>“null”.</w:t>
-      </w:r>
-    </w:p>
-    <w:p>
-      <w:pPr>
-        <w:pStyle w:val="ListParagraph"/>
-        <w:numPr>
-          <w:ilvl w:val="0"/>
-          <w:numId w:val="6"/>
-        </w:numPr>
-        <w:rPr>
-          <w:lang w:val="en-US"/>
-        </w:rPr>
-      </w:pPr>
-      <w:r>
-        <w:t>Всички методи работят върху правилните данни.</w:t>
-      </w:r>
-    </w:p>
-    <w:p>
-      <w:pPr>
-        <w:pStyle w:val="ListParagraph"/>
-        <w:numPr>
-          <w:ilvl w:val="0"/>
-          <w:numId w:val="6"/>
-        </w:numPr>
-        <w:rPr>
-          <w:lang w:val="en-US"/>
-        </w:rPr>
-      </w:pPr>
-      <w:r>
+        <w:rPr>
+          <w:color w:val="FF0000"/>
+        </w:rPr>
         <w:t>Всички съобщения за грешка са смислени, разбираеми и пълни.</w:t>
       </w:r>
     </w:p>
     <w:p>
       <w:pPr>
-        <w:pStyle w:val="Heading2"/>
+        <w:pStyle w:val="Heading1"/>
       </w:pPr>
       <w:r>
         <w:t>7. Качество на кода</w:t>
@@ -1173,8 +1225,14 @@
           <w:ilvl w:val="0"/>
           <w:numId w:val="7"/>
         </w:numPr>
-      </w:pPr>
-      <w:r>
+        <w:rPr>
+          <w:color w:val="00B050"/>
+        </w:rPr>
+      </w:pPr>
+      <w:r>
+        <w:rPr>
+          <w:color w:val="00B050"/>
+        </w:rPr>
         <w:t>Всички модули са реализирани с подходящо ниво на абстракция.</w:t>
       </w:r>
     </w:p>
@@ -1185,8 +1243,14 @@
           <w:ilvl w:val="0"/>
           <w:numId w:val="7"/>
         </w:numPr>
-      </w:pPr>
-      <w:r>
+        <w:rPr>
+          <w:color w:val="00B050"/>
+        </w:rPr>
+      </w:pPr>
+      <w:r>
+        <w:rPr>
+          <w:color w:val="00B050"/>
+        </w:rPr>
         <w:t>Методите имат подходящ брой и тип аргументи.</w:t>
       </w:r>
     </w:p>
@@ -1199,6 +1263,9 @@
         </w:numPr>
       </w:pPr>
       <w:r>
+        <w:rPr>
+          <w:color w:val="00B050"/>
+        </w:rPr>
         <w:t>Няма излишни функционалности, които не се изискват от заданието.</w:t>
       </w:r>
     </w:p>
@@ -1209,17 +1276,32 @@
           <w:ilvl w:val="0"/>
           <w:numId w:val="7"/>
         </w:numPr>
-      </w:pPr>
-      <w:r>
+        <w:rPr>
+          <w:color w:val="00B050"/>
+        </w:rPr>
+      </w:pPr>
+      <w:r>
+        <w:rPr>
+          <w:color w:val="00B050"/>
+        </w:rPr>
         <w:t>Използвани са енумерации</w:t>
       </w:r>
       <w:r>
+        <w:rPr>
+          <w:color w:val="00B050"/>
+        </w:rPr>
         <w:t xml:space="preserve"> (именувани константи)</w:t>
       </w:r>
       <w:r>
+        <w:rPr>
+          <w:color w:val="00B050"/>
+        </w:rPr>
         <w:t xml:space="preserve"> вместо </w:t>
       </w:r>
       <w:r>
+        <w:rPr>
+          <w:color w:val="00B050"/>
+        </w:rPr>
         <w:t>статус кодове или магически числа.</w:t>
       </w:r>
     </w:p>
@@ -1230,14 +1312,20 @@
           <w:ilvl w:val="0"/>
           <w:numId w:val="7"/>
         </w:numPr>
-      </w:pPr>
-      <w:r>
+        <w:rPr>
+          <w:color w:val="00B050"/>
+        </w:rPr>
+      </w:pPr>
+      <w:r>
+        <w:rPr>
+          <w:color w:val="00B050"/>
+        </w:rPr>
         <w:t>Всички обекти се използват през интерфейсите им, а не през конкретната им имплементация.</w:t>
       </w:r>
     </w:p>
     <w:p>
       <w:pPr>
-        <w:pStyle w:val="Heading2"/>
+        <w:pStyle w:val="Heading1"/>
       </w:pPr>
       <w:r>
         <w:t>8. Тестване на кода</w:t>
@@ -1250,8 +1338,14 @@
           <w:ilvl w:val="0"/>
           <w:numId w:val="8"/>
         </w:numPr>
-      </w:pPr>
-      <w:r>
+        <w:rPr>
+          <w:color w:val="FF0000"/>
+        </w:rPr>
+      </w:pPr>
+      <w:r>
+        <w:rPr>
+          <w:color w:val="FF0000"/>
+        </w:rPr>
         <w:t>Компонентните тестове покриват 100% от логиката и поведението на всеки един компонент.</w:t>
       </w:r>
     </w:p>
@@ -1262,14 +1356,20 @@
           <w:ilvl w:val="0"/>
           <w:numId w:val="8"/>
         </w:numPr>
-      </w:pPr>
-      <w:r>
+        <w:rPr>
+          <w:color w:val="FF0000"/>
+        </w:rPr>
+      </w:pPr>
+      <w:r>
+        <w:rPr>
+          <w:color w:val="FF0000"/>
+        </w:rPr>
         <w:t>Компонентните тестове прихващат всички възможни грешни случаи потенциално породени от некоректни условия или невалидни параметри.</w:t>
       </w:r>
     </w:p>
     <w:p>
       <w:pPr>
-        <w:pStyle w:val="Heading2"/>
+        <w:pStyle w:val="Heading1"/>
       </w:pPr>
       <w:r>
         <w:t>9. Бързодействие на кода и оптимизации</w:t>
@@ -1282,9 +1382,45 @@
           <w:ilvl w:val="0"/>
           <w:numId w:val="9"/>
         </w:numPr>
-      </w:pPr>
-      <w:r>
-        <w:t>Всички изчисления, които се повтарят многократно са избегнати.</w:t>
+        <w:rPr>
+          <w:color w:val="FF0000"/>
+        </w:rPr>
+      </w:pPr>
+      <w:r>
+        <w:rPr>
+          <w:color w:val="FF0000"/>
+        </w:rPr>
+        <w:t xml:space="preserve">Всички изчисления, които се повтарят </w:t>
+      </w:r>
+      <w:r>
+        <w:rPr>
+          <w:color w:val="FF0000"/>
+        </w:rPr>
+        <w:t>един или повече пъти</w:t>
+      </w:r>
+      <w:r>
+        <w:rPr>
+          <w:color w:val="FF0000"/>
+        </w:rPr>
+        <w:t xml:space="preserve"> са избегнати.</w:t>
+      </w:r>
+    </w:p>
+    <w:p>
+      <w:pPr>
+        <w:pStyle w:val="ListParagraph"/>
+        <w:numPr>
+          <w:ilvl w:val="0"/>
+          <w:numId w:val="9"/>
+        </w:numPr>
+        <w:rPr>
+          <w:color w:val="FF0000"/>
+        </w:rPr>
+      </w:pPr>
+      <w:r>
+        <w:rPr>
+          <w:color w:val="FF0000"/>
+        </w:rPr>
+        <w:t>Всички обхождания на колекции и масиви с цел агрегация или обработка на данни са редуцирани до минимален брой пъти.</w:t>
       </w:r>
     </w:p>
     <w:sectPr>
@@ -1754,8 +1890,8 @@
   <w:abstractNum w:abstractNumId="4" w15:restartNumberingAfterBreak="0">
     <w:nsid w:val="52D32F6A"/>
     <w:multiLevelType w:val="hybridMultilevel"/>
-    <w:tmpl w:val="4AD43640"/>
-    <w:lvl w:ilvl="0" w:tplc="0409000D">
+    <w:tmpl w:val="D73CB042"/>
+    <w:lvl w:ilvl="0" w:tplc="478415FA">
       <w:start w:val="1"/>
       <w:numFmt w:val="bullet"/>
       <w:lvlText w:val=""/>
@@ -1765,6 +1901,7 @@
       </w:pPr>
       <w:rPr>
         <w:rFonts w:ascii="Wingdings" w:hAnsi="Wingdings" w:hint="default"/>
+        <w:color w:val="00B050"/>
       </w:rPr>
     </w:lvl>
     <w:lvl w:ilvl="1" w:tplc="04090003" w:tentative="1">

</xml_diff>

<commit_message>
Refactored the documentation files, added more structure to the project
</commit_message>
<xml_diff>
--- a/Documentation/Code Review.docx
+++ b/Documentation/Code Review.docx
@@ -36,7 +36,6 @@
             </w:tcBorders>
             <w:hideMark/>
           </w:tcPr>
-          <w:bookmarkStart w:id="0" w:name="_GoBack"/>
           <w:p>
             <w:pPr>
               <w:jc w:val="center"/>
@@ -71,7 +70,7 @@
                 <v:shape id="_x0000_i1025" type="#_x0000_t75" style="width:102.75pt;height:110.25pt" o:ole="" fillcolor="window">
                   <v:imagedata r:id="rId5" o:title=""/>
                 </v:shape>
-                <o:OLEObject Type="Embed" ProgID="MSDraw" ShapeID="_x0000_i1025" DrawAspect="Content" ObjectID="_1555279245" r:id="rId6">
+                <o:OLEObject Type="Embed" ProgID="MSDraw" ShapeID="_x0000_i1025" DrawAspect="Content" ObjectID="_1555360169" r:id="rId6">
                   <o:FieldCodes>\* MERGEFORMAT</o:FieldCodes>
                 </o:OLEObject>
               </w:object>
@@ -476,28 +475,26 @@
         <w:t>2017</w:t>
       </w:r>
     </w:p>
-    <w:bookmarkEnd w:id="0"/>
-    <w:p>
-      <w:pPr>
-        <w:jc w:val="center"/>
-        <w:rPr>
-          <w:b/>
-          <w:sz w:val="40"/>
-        </w:rPr>
-      </w:pPr>
-      <w:r>
-        <w:rPr>
-          <w:b/>
-          <w:sz w:val="40"/>
+    <w:p>
+      <w:pPr>
+        <w:pStyle w:val="Heading1"/>
+        <w:jc w:val="both"/>
+      </w:pPr>
+      <w:r>
+        <w:rPr>
+          <w:lang w:val="en-US"/>
         </w:rPr>
         <w:lastRenderedPageBreak/>
-        <w:t>Критерии за инспекция кода на програмата:</w:t>
-      </w:r>
-    </w:p>
-    <w:p/>
-    <w:p>
-      <w:pPr>
-        <w:pStyle w:val="Heading1"/>
+        <w:t>I.</w:t>
+      </w:r>
+      <w:r>
+        <w:t>Критерии за инспекция кода на програмата</w:t>
+      </w:r>
+    </w:p>
+    <w:p>
+      <w:pPr>
+        <w:pStyle w:val="Heading2"/>
+        <w:jc w:val="both"/>
       </w:pPr>
       <w:r>
         <w:t>1. Структура на кода</w:t>
@@ -510,32 +507,22 @@
           <w:ilvl w:val="0"/>
           <w:numId w:val="1"/>
         </w:numPr>
-        <w:rPr>
-          <w:color w:val="00B050"/>
-        </w:rPr>
-      </w:pPr>
-      <w:r>
-        <w:rPr>
-          <w:color w:val="00B050"/>
-        </w:rPr>
+        <w:jc w:val="both"/>
+      </w:pPr>
+      <w:r>
         <w:t xml:space="preserve">Следвани са наложените конвенции за писане на </w:t>
       </w:r>
       <w:r>
         <w:rPr>
-          <w:color w:val="00B050"/>
           <w:lang w:val="en-US"/>
         </w:rPr>
         <w:t xml:space="preserve">C# </w:t>
       </w:r>
       <w:r>
-        <w:rPr>
-          <w:color w:val="00B050"/>
-        </w:rPr>
         <w:t xml:space="preserve">код. </w:t>
       </w:r>
       <w:r>
         <w:rPr>
-          <w:color w:val="00B050"/>
           <w:lang w:val="en-US"/>
         </w:rPr>
         <w:t xml:space="preserve"> </w:t>
@@ -548,14 +535,9 @@
           <w:ilvl w:val="0"/>
           <w:numId w:val="1"/>
         </w:numPr>
-        <w:rPr>
-          <w:color w:val="00B050"/>
-        </w:rPr>
-      </w:pPr>
-      <w:r>
-        <w:rPr>
-          <w:color w:val="00B050"/>
-        </w:rPr>
+        <w:jc w:val="both"/>
+      </w:pPr>
+      <w:r>
         <w:t>Кодът е добре структуриран (форматиране, консистентен стил на писане, отстояния).</w:t>
       </w:r>
     </w:p>
@@ -566,14 +548,9 @@
           <w:ilvl w:val="0"/>
           <w:numId w:val="1"/>
         </w:numPr>
-        <w:rPr>
-          <w:color w:val="00B050"/>
-        </w:rPr>
-      </w:pPr>
-      <w:r>
-        <w:rPr>
-          <w:color w:val="00B050"/>
-        </w:rPr>
+        <w:jc w:val="both"/>
+      </w:pPr>
+      <w:r>
         <w:t>Кодът не съдържа методи, полета, пропъртита, които не се използват.</w:t>
       </w:r>
     </w:p>
@@ -584,14 +561,9 @@
           <w:ilvl w:val="0"/>
           <w:numId w:val="1"/>
         </w:numPr>
-        <w:rPr>
-          <w:color w:val="00B050"/>
-        </w:rPr>
-      </w:pPr>
-      <w:r>
-        <w:rPr>
-          <w:color w:val="00B050"/>
-        </w:rPr>
+        <w:jc w:val="both"/>
+      </w:pPr>
+      <w:r>
         <w:t>Кодът не съдържа методи, които могат да бъдат заменени от вградени такива в езика компоненти или функции от външни библиотеки.</w:t>
       </w:r>
     </w:p>
@@ -602,6 +574,7 @@
           <w:ilvl w:val="0"/>
           <w:numId w:val="1"/>
         </w:numPr>
+        <w:jc w:val="both"/>
         <w:rPr>
           <w:color w:val="FF0000"/>
         </w:rPr>
@@ -620,6 +593,7 @@
           <w:ilvl w:val="0"/>
           <w:numId w:val="1"/>
         </w:numPr>
+        <w:jc w:val="both"/>
         <w:rPr>
           <w:color w:val="FF0000"/>
         </w:rPr>
@@ -638,20 +612,16 @@
           <w:ilvl w:val="0"/>
           <w:numId w:val="1"/>
         </w:numPr>
-        <w:rPr>
-          <w:color w:val="00B050"/>
-        </w:rPr>
-      </w:pPr>
-      <w:r>
-        <w:rPr>
-          <w:color w:val="00B050"/>
-        </w:rPr>
+        <w:jc w:val="both"/>
+      </w:pPr>
+      <w:r>
         <w:t>Всички модули са достатъчно прости и разделени на отделни процедури.</w:t>
       </w:r>
     </w:p>
     <w:p>
       <w:pPr>
-        <w:pStyle w:val="Heading1"/>
+        <w:pStyle w:val="Heading2"/>
+        <w:jc w:val="both"/>
       </w:pPr>
       <w:r>
         <w:t>2. Документация</w:t>
@@ -664,27 +634,18 @@
           <w:ilvl w:val="0"/>
           <w:numId w:val="2"/>
         </w:numPr>
-        <w:rPr>
-          <w:color w:val="00B050"/>
-        </w:rPr>
-      </w:pPr>
-      <w:r>
-        <w:rPr>
-          <w:color w:val="00B050"/>
-        </w:rPr>
+        <w:jc w:val="both"/>
+      </w:pPr>
+      <w:r>
         <w:t xml:space="preserve">Кодът е ясно написан и правилно документиран спазвайки наложените конвенции за писане на коментари в </w:t>
       </w:r>
       <w:r>
         <w:rPr>
-          <w:color w:val="00B050"/>
           <w:lang w:val="en-US"/>
         </w:rPr>
         <w:t>C#</w:t>
       </w:r>
       <w:r>
-        <w:rPr>
-          <w:color w:val="00B050"/>
-        </w:rPr>
         <w:t>.</w:t>
       </w:r>
     </w:p>
@@ -695,14 +656,9 @@
           <w:ilvl w:val="0"/>
           <w:numId w:val="2"/>
         </w:numPr>
-        <w:rPr>
-          <w:color w:val="00B050"/>
-        </w:rPr>
-      </w:pPr>
-      <w:r>
-        <w:rPr>
-          <w:color w:val="00B050"/>
-        </w:rPr>
+        <w:jc w:val="both"/>
+      </w:pPr>
+      <w:r>
         <w:t>Кодът не съдържа излишни коментари.</w:t>
       </w:r>
     </w:p>
@@ -713,14 +669,9 @@
           <w:ilvl w:val="0"/>
           <w:numId w:val="2"/>
         </w:numPr>
-        <w:rPr>
-          <w:color w:val="00B050"/>
-        </w:rPr>
-      </w:pPr>
-      <w:r>
-        <w:rPr>
-          <w:color w:val="00B050"/>
-        </w:rPr>
+        <w:jc w:val="both"/>
+      </w:pPr>
+      <w:r>
         <w:t>Кодът не съдържа стари, неактуални коментари.</w:t>
       </w:r>
     </w:p>
@@ -731,14 +682,9 @@
           <w:ilvl w:val="0"/>
           <w:numId w:val="2"/>
         </w:numPr>
-        <w:rPr>
-          <w:color w:val="00B050"/>
-        </w:rPr>
-      </w:pPr>
-      <w:r>
-        <w:rPr>
-          <w:color w:val="00B050"/>
-        </w:rPr>
+        <w:jc w:val="both"/>
+      </w:pPr>
+      <w:r>
         <w:t>Кодът не съдържа повтарящи се коментари.</w:t>
       </w:r>
     </w:p>
@@ -749,14 +695,9 @@
           <w:ilvl w:val="0"/>
           <w:numId w:val="2"/>
         </w:numPr>
-        <w:rPr>
-          <w:color w:val="00B050"/>
-        </w:rPr>
-      </w:pPr>
-      <w:r>
-        <w:rPr>
-          <w:color w:val="00B050"/>
-        </w:rPr>
+        <w:jc w:val="both"/>
+      </w:pPr>
+      <w:r>
         <w:t>Кодът не съдържа закоментирани редове код.</w:t>
       </w:r>
     </w:p>
@@ -767,96 +708,34 @@
           <w:ilvl w:val="0"/>
           <w:numId w:val="2"/>
         </w:numPr>
-        <w:rPr>
-          <w:color w:val="00B050"/>
-        </w:rPr>
-      </w:pPr>
-      <w:r>
-        <w:rPr>
-          <w:color w:val="00B050"/>
-        </w:rPr>
+        <w:jc w:val="both"/>
+      </w:pPr>
+      <w:r>
         <w:t>Всички коментари са написани консистентно и ползват един и същи стил на форматиране.</w:t>
       </w:r>
     </w:p>
     <w:p>
       <w:pPr>
-        <w:pStyle w:val="Heading1"/>
-      </w:pPr>
-      <w:r>
-        <w:t>3. Променливи</w:t>
-      </w:r>
-    </w:p>
-    <w:p>
-      <w:pPr>
-        <w:pStyle w:val="ListParagraph"/>
-        <w:numPr>
-          <w:ilvl w:val="0"/>
-          <w:numId w:val="3"/>
-        </w:numPr>
+        <w:pStyle w:val="Heading2"/>
+        <w:jc w:val="both"/>
+      </w:pPr>
+      <w:r>
+        <w:t>3</w:t>
+      </w:r>
+      <w:r>
+        <w:t>. Аритметични операции</w:t>
+      </w:r>
+    </w:p>
+    <w:p>
+      <w:pPr>
+        <w:pStyle w:val="ListParagraph"/>
+        <w:numPr>
+          <w:ilvl w:val="0"/>
+          <w:numId w:val="4"/>
+        </w:numPr>
+        <w:jc w:val="both"/>
         <w:rPr>
           <w:color w:val="FF0000"/>
-        </w:rPr>
-      </w:pPr>
-      <w:r>
-        <w:rPr>
-          <w:color w:val="FF0000"/>
-        </w:rPr>
-        <w:t>Всички променливи са дефинирани с ясни, точни и значещи имена.</w:t>
-      </w:r>
-    </w:p>
-    <w:p>
-      <w:pPr>
-        <w:pStyle w:val="ListParagraph"/>
-        <w:numPr>
-          <w:ilvl w:val="0"/>
-          <w:numId w:val="3"/>
-        </w:numPr>
-        <w:rPr>
-          <w:color w:val="FF0000"/>
-        </w:rPr>
-      </w:pPr>
-      <w:r>
-        <w:rPr>
-          <w:color w:val="FF0000"/>
-        </w:rPr>
-        <w:t>Всички променливи са дефинирани за работа с подходящ тип данни.</w:t>
-      </w:r>
-    </w:p>
-    <w:p>
-      <w:pPr>
-        <w:pStyle w:val="ListParagraph"/>
-        <w:numPr>
-          <w:ilvl w:val="0"/>
-          <w:numId w:val="3"/>
-        </w:numPr>
-        <w:rPr>
-          <w:color w:val="00B050"/>
-        </w:rPr>
-      </w:pPr>
-      <w:r>
-        <w:rPr>
-          <w:color w:val="00B050"/>
-        </w:rPr>
-        <w:t>Кодът не съдържа неизползвани или излишни променливи (които могат да бъдат заменени от вече съществуващи такива).</w:t>
-      </w:r>
-    </w:p>
-    <w:p>
-      <w:pPr>
-        <w:pStyle w:val="Heading1"/>
-      </w:pPr>
-      <w:r>
-        <w:t>4. Аритметични операции</w:t>
-      </w:r>
-    </w:p>
-    <w:p>
-      <w:pPr>
-        <w:pStyle w:val="ListParagraph"/>
-        <w:numPr>
-          <w:ilvl w:val="0"/>
-          <w:numId w:val="4"/>
-        </w:numPr>
-        <w:rPr>
-          <w:color w:val="00B050"/>
         </w:rPr>
       </w:pPr>
       <w:r>
@@ -910,31 +789,19 @@
           <w:ilvl w:val="0"/>
           <w:numId w:val="4"/>
         </w:numPr>
-        <w:rPr>
-          <w:color w:val="00B050"/>
-        </w:rPr>
-      </w:pPr>
-      <w:r>
-        <w:rPr>
-          <w:color w:val="00B050"/>
-        </w:rPr>
+        <w:jc w:val="both"/>
+      </w:pPr>
+      <w:r>
         <w:t>В кода с</w:t>
       </w:r>
       <w:r>
-        <w:rPr>
-          <w:color w:val="00B050"/>
-        </w:rPr>
         <w:t>е прихващат случаи, в които може</w:t>
       </w:r>
       <w:r>
-        <w:rPr>
-          <w:color w:val="00B050"/>
-        </w:rPr>
         <w:t xml:space="preserve"> да възникне превъртане на типа данни </w:t>
       </w:r>
       <w:r>
         <w:rPr>
-          <w:color w:val="00B050"/>
           <w:lang w:val="en-US"/>
         </w:rPr>
         <w:t>(e.g. integer overflow)</w:t>
@@ -947,27 +814,135 @@
           <w:ilvl w:val="0"/>
           <w:numId w:val="4"/>
         </w:numPr>
-        <w:rPr>
-          <w:color w:val="00B050"/>
-        </w:rPr>
-      </w:pPr>
-      <w:r>
-        <w:rPr>
-          <w:color w:val="00B050"/>
-        </w:rPr>
+        <w:jc w:val="both"/>
+      </w:pPr>
+      <w:r>
         <w:t>В кода са прихванати слуа</w:t>
       </w:r>
       <w:r>
-        <w:rPr>
-          <w:color w:val="00B050"/>
-        </w:rPr>
         <w:t>ч</w:t>
       </w:r>
       <w:r>
-        <w:rPr>
-          <w:color w:val="00B050"/>
-        </w:rPr>
         <w:t>и, в които може да се извърши делене на нула.</w:t>
+      </w:r>
+    </w:p>
+    <w:p>
+      <w:pPr>
+        <w:pStyle w:val="Heading2"/>
+        <w:rPr>
+          <w:sz w:val="32"/>
+          <w:szCs w:val="32"/>
+        </w:rPr>
+      </w:pPr>
+      <w:r>
+        <w:t>4</w:t>
+      </w:r>
+      <w:r>
+        <w:t>. Цикли и условни конструкции</w:t>
+      </w:r>
+    </w:p>
+    <w:p>
+      <w:pPr>
+        <w:pStyle w:val="ListParagraph"/>
+        <w:numPr>
+          <w:ilvl w:val="0"/>
+          <w:numId w:val="5"/>
+        </w:numPr>
+        <w:jc w:val="both"/>
+        <w:rPr>
+          <w:lang w:val="en-US"/>
+        </w:rPr>
+      </w:pPr>
+      <w:r>
+        <w:t>Всички условни конструкции, цикли и логически разклонения са пълни, коректни и правилно вложени.</w:t>
+      </w:r>
+    </w:p>
+    <w:p>
+      <w:pPr>
+        <w:pStyle w:val="ListParagraph"/>
+        <w:numPr>
+          <w:ilvl w:val="0"/>
+          <w:numId w:val="5"/>
+        </w:numPr>
+        <w:jc w:val="both"/>
+        <w:rPr>
+          <w:lang w:val="en-US"/>
+        </w:rPr>
+      </w:pPr>
+      <w:r>
+        <w:t>Най-честите случаи, които се очаква да покрият условните конструкции, са прихванати първи.</w:t>
+      </w:r>
+    </w:p>
+    <w:p>
+      <w:pPr>
+        <w:pStyle w:val="ListParagraph"/>
+        <w:numPr>
+          <w:ilvl w:val="0"/>
+          <w:numId w:val="5"/>
+        </w:numPr>
+        <w:jc w:val="both"/>
+        <w:rPr>
+          <w:lang w:val="en-US"/>
+        </w:rPr>
+      </w:pPr>
+      <w:r>
+        <w:t>Всички възможни случаи/състояния на даден обект са прихванати от условните конструкции.</w:t>
+      </w:r>
+    </w:p>
+    <w:p>
+      <w:pPr>
+        <w:pStyle w:val="ListParagraph"/>
+        <w:numPr>
+          <w:ilvl w:val="0"/>
+          <w:numId w:val="5"/>
+        </w:numPr>
+        <w:jc w:val="both"/>
+        <w:rPr>
+          <w:lang w:val="en-US"/>
+        </w:rPr>
+      </w:pPr>
+      <w:r>
+        <w:t>Всички условия за прекъсване на цикъл са ясни и достижими.</w:t>
+      </w:r>
+    </w:p>
+    <w:p>
+      <w:pPr>
+        <w:pStyle w:val="ListParagraph"/>
+        <w:numPr>
+          <w:ilvl w:val="0"/>
+          <w:numId w:val="5"/>
+        </w:numPr>
+        <w:jc w:val="both"/>
+        <w:rPr>
+          <w:color w:val="FF0000"/>
+          <w:lang w:val="en-US"/>
+        </w:rPr>
+      </w:pPr>
+      <w:r>
+        <w:rPr>
+          <w:color w:val="FF0000"/>
+        </w:rPr>
+        <w:t>В циклите всички индекси, които се достъпват са във валидни граници.</w:t>
+      </w:r>
+    </w:p>
+    <w:p>
+      <w:pPr>
+        <w:pStyle w:val="ListParagraph"/>
+        <w:numPr>
+          <w:ilvl w:val="0"/>
+          <w:numId w:val="5"/>
+        </w:numPr>
+        <w:jc w:val="both"/>
+        <w:rPr>
+          <w:color w:val="FF0000"/>
+          <w:lang w:val="en-US"/>
+        </w:rPr>
+      </w:pPr>
+      <w:r>
+        <w:rPr>
+          <w:color w:val="FF0000"/>
+        </w:rPr>
+        <w:t>Всички фрагменти код, които могат да бъдат изпълнени преди тялото на цикъла, са изнесени от него.</w:t>
       </w:r>
     </w:p>
     <w:p>
@@ -976,8 +951,8 @@
         <w:rPr>
           <w:rFonts w:asciiTheme="majorHAnsi" w:eastAsiaTheme="majorEastAsia" w:hAnsiTheme="majorHAnsi" w:cstheme="majorBidi"/>
           <w:color w:val="2E74B5" w:themeColor="accent1" w:themeShade="BF"/>
-          <w:sz w:val="32"/>
-          <w:szCs w:val="32"/>
+          <w:sz w:val="26"/>
+          <w:szCs w:val="26"/>
         </w:rPr>
       </w:pPr>
       <w:r>
@@ -986,96 +961,85 @@
     </w:p>
     <w:p>
       <w:pPr>
-        <w:pStyle w:val="Heading1"/>
+        <w:pStyle w:val="Heading2"/>
+        <w:jc w:val="both"/>
       </w:pPr>
       <w:r>
         <w:lastRenderedPageBreak/>
-        <w:t>5. Цикли и условни конструкции</w:t>
-      </w:r>
-    </w:p>
-    <w:p>
-      <w:pPr>
-        <w:pStyle w:val="ListParagraph"/>
-        <w:numPr>
-          <w:ilvl w:val="0"/>
-          <w:numId w:val="5"/>
-        </w:numPr>
-        <w:rPr>
-          <w:color w:val="00B050"/>
-          <w:lang w:val="en-US"/>
-        </w:rPr>
-      </w:pPr>
-      <w:r>
-        <w:rPr>
-          <w:color w:val="00B050"/>
-        </w:rPr>
-        <w:t>Всички условни конструкции, цикли и логически разклонения са пълни, коректни и правилно вложени.</w:t>
-      </w:r>
-    </w:p>
-    <w:p>
-      <w:pPr>
-        <w:pStyle w:val="ListParagraph"/>
-        <w:numPr>
-          <w:ilvl w:val="0"/>
-          <w:numId w:val="5"/>
-        </w:numPr>
-        <w:rPr>
-          <w:color w:val="00B050"/>
-          <w:lang w:val="en-US"/>
-        </w:rPr>
-      </w:pPr>
-      <w:r>
-        <w:rPr>
-          <w:color w:val="00B050"/>
-        </w:rPr>
-        <w:t>Най-честите случаи, които се очаква да покрият условните конструкции, са прихванати първи.</w:t>
-      </w:r>
-    </w:p>
-    <w:p>
-      <w:pPr>
-        <w:pStyle w:val="ListParagraph"/>
-        <w:numPr>
-          <w:ilvl w:val="0"/>
-          <w:numId w:val="5"/>
-        </w:numPr>
-        <w:rPr>
-          <w:color w:val="00B050"/>
-          <w:lang w:val="en-US"/>
-        </w:rPr>
-      </w:pPr>
-      <w:r>
-        <w:rPr>
-          <w:color w:val="00B050"/>
-        </w:rPr>
-        <w:t>Всички възможни случаи/състояния на даден обект са прихванати от условните конструкции.</w:t>
-      </w:r>
-    </w:p>
-    <w:p>
-      <w:pPr>
-        <w:pStyle w:val="ListParagraph"/>
-        <w:numPr>
-          <w:ilvl w:val="0"/>
-          <w:numId w:val="5"/>
-        </w:numPr>
-        <w:rPr>
-          <w:color w:val="00B050"/>
-          <w:lang w:val="en-US"/>
-        </w:rPr>
-      </w:pPr>
-      <w:r>
-        <w:rPr>
-          <w:color w:val="00B050"/>
-        </w:rPr>
-        <w:t>Всички условия за прекъсване на цикъл са ясни и достижими.</w:t>
-      </w:r>
-    </w:p>
-    <w:p>
-      <w:pPr>
-        <w:pStyle w:val="ListParagraph"/>
-        <w:numPr>
-          <w:ilvl w:val="0"/>
-          <w:numId w:val="5"/>
-        </w:numPr>
+        <w:t>5</w:t>
+      </w:r>
+      <w:r>
+        <w:t>. Променливи</w:t>
+      </w:r>
+    </w:p>
+    <w:p>
+      <w:pPr>
+        <w:pStyle w:val="ListParagraph"/>
+        <w:numPr>
+          <w:ilvl w:val="0"/>
+          <w:numId w:val="3"/>
+        </w:numPr>
+        <w:jc w:val="both"/>
+        <w:rPr>
+          <w:color w:val="FF0000"/>
+        </w:rPr>
+      </w:pPr>
+      <w:r>
+        <w:rPr>
+          <w:color w:val="FF0000"/>
+        </w:rPr>
+        <w:t>Всички променливи са дефинирани с ясни, точни и значещи имена.</w:t>
+      </w:r>
+    </w:p>
+    <w:p>
+      <w:pPr>
+        <w:pStyle w:val="ListParagraph"/>
+        <w:numPr>
+          <w:ilvl w:val="0"/>
+          <w:numId w:val="3"/>
+        </w:numPr>
+        <w:jc w:val="both"/>
+        <w:rPr>
+          <w:color w:val="FF0000"/>
+        </w:rPr>
+      </w:pPr>
+      <w:r>
+        <w:rPr>
+          <w:color w:val="FF0000"/>
+        </w:rPr>
+        <w:t>Всички променливи са дефинирани за работа с подходящ тип данни.</w:t>
+      </w:r>
+    </w:p>
+    <w:p>
+      <w:pPr>
+        <w:pStyle w:val="ListParagraph"/>
+        <w:numPr>
+          <w:ilvl w:val="0"/>
+          <w:numId w:val="3"/>
+        </w:numPr>
+        <w:jc w:val="both"/>
+      </w:pPr>
+      <w:r>
+        <w:t>Кодът не съдържа неизползвани или излишни променливи (които могат да бъдат заменени от вече съществуващи такива).</w:t>
+      </w:r>
+    </w:p>
+    <w:p>
+      <w:pPr>
+        <w:pStyle w:val="Heading2"/>
+        <w:jc w:val="both"/>
+      </w:pPr>
+      <w:r>
+        <w:t>6. Защитно програмиране</w:t>
+      </w:r>
+    </w:p>
+    <w:p>
+      <w:pPr>
+        <w:pStyle w:val="ListParagraph"/>
+        <w:numPr>
+          <w:ilvl w:val="0"/>
+          <w:numId w:val="6"/>
+        </w:numPr>
+        <w:jc w:val="both"/>
         <w:rPr>
           <w:color w:val="FF0000"/>
           <w:lang w:val="en-US"/>
@@ -1085,16 +1049,61 @@
         <w:rPr>
           <w:color w:val="FF0000"/>
         </w:rPr>
-        <w:t>В циклите всички индекси, които се достъпват са във валидни граници.</w:t>
-      </w:r>
-    </w:p>
-    <w:p>
-      <w:pPr>
-        <w:pStyle w:val="ListParagraph"/>
-        <w:numPr>
-          <w:ilvl w:val="0"/>
-          <w:numId w:val="5"/>
-        </w:numPr>
+        <w:t>Всички входни параметри на даден метод са тествани за валидност и пълнота.</w:t>
+      </w:r>
+    </w:p>
+    <w:p>
+      <w:pPr>
+        <w:pStyle w:val="ListParagraph"/>
+        <w:numPr>
+          <w:ilvl w:val="0"/>
+          <w:numId w:val="6"/>
+        </w:numPr>
+        <w:jc w:val="both"/>
+        <w:rPr>
+          <w:lang w:val="en-US"/>
+        </w:rPr>
+      </w:pPr>
+      <w:r>
+        <w:t xml:space="preserve">Всички изходящи параметри имат </w:t>
+      </w:r>
+      <w:r>
+        <w:t xml:space="preserve">присвоена </w:t>
+      </w:r>
+      <w:r>
+        <w:t xml:space="preserve">стойност различна от </w:t>
+      </w:r>
+      <w:r>
+        <w:rPr>
+          <w:lang w:val="en-US"/>
+        </w:rPr>
+        <w:t>“null”.</w:t>
+      </w:r>
+    </w:p>
+    <w:p>
+      <w:pPr>
+        <w:pStyle w:val="ListParagraph"/>
+        <w:numPr>
+          <w:ilvl w:val="0"/>
+          <w:numId w:val="6"/>
+        </w:numPr>
+        <w:jc w:val="both"/>
+        <w:rPr>
+          <w:lang w:val="en-US"/>
+        </w:rPr>
+      </w:pPr>
+      <w:r>
+        <w:t>Всички методи работят върху правилните данни.</w:t>
+      </w:r>
+    </w:p>
+    <w:p>
+      <w:pPr>
+        <w:pStyle w:val="ListParagraph"/>
+        <w:numPr>
+          <w:ilvl w:val="0"/>
+          <w:numId w:val="6"/>
+        </w:numPr>
+        <w:jc w:val="both"/>
         <w:rPr>
           <w:color w:val="FF0000"/>
           <w:lang w:val="en-US"/>
@@ -1104,325 +1113,305 @@
         <w:rPr>
           <w:color w:val="FF0000"/>
         </w:rPr>
-        <w:t>Всички фрагменти код, които могат да бъдат изпълнени преди тялото на цикъла, са изнесени от него.</w:t>
+        <w:t>Всички съобщения за грешка са смислени, разбираеми и пълни.</w:t>
+      </w:r>
+    </w:p>
+    <w:p>
+      <w:pPr>
+        <w:pStyle w:val="Heading2"/>
+        <w:jc w:val="both"/>
+      </w:pPr>
+      <w:r>
+        <w:t>7. Качество на кода</w:t>
+      </w:r>
+    </w:p>
+    <w:p>
+      <w:pPr>
+        <w:pStyle w:val="ListParagraph"/>
+        <w:numPr>
+          <w:ilvl w:val="0"/>
+          <w:numId w:val="12"/>
+        </w:numPr>
+        <w:jc w:val="both"/>
+      </w:pPr>
+      <w:r>
+        <w:t>Всички модули са реализирани с подходящо ниво на абстракция.</w:t>
+      </w:r>
+    </w:p>
+    <w:p>
+      <w:pPr>
+        <w:pStyle w:val="ListParagraph"/>
+        <w:numPr>
+          <w:ilvl w:val="0"/>
+          <w:numId w:val="12"/>
+        </w:numPr>
+        <w:jc w:val="both"/>
+      </w:pPr>
+      <w:r>
+        <w:t>Методите имат подходящ брой и тип аргументи.</w:t>
+      </w:r>
+    </w:p>
+    <w:p>
+      <w:pPr>
+        <w:pStyle w:val="ListParagraph"/>
+        <w:numPr>
+          <w:ilvl w:val="0"/>
+          <w:numId w:val="12"/>
+        </w:numPr>
+        <w:jc w:val="both"/>
+      </w:pPr>
+      <w:r>
+        <w:t>Няма излишни функционалности, които не се изискват от заданието.</w:t>
+      </w:r>
+    </w:p>
+    <w:p>
+      <w:pPr>
+        <w:pStyle w:val="ListParagraph"/>
+        <w:numPr>
+          <w:ilvl w:val="0"/>
+          <w:numId w:val="12"/>
+        </w:numPr>
+        <w:jc w:val="both"/>
+      </w:pPr>
+      <w:r>
+        <w:t>Използвани са енумерации (именувани константи) вместо статус кодове или магически числа.</w:t>
+      </w:r>
+    </w:p>
+    <w:p>
+      <w:pPr>
+        <w:pStyle w:val="ListParagraph"/>
+        <w:numPr>
+          <w:ilvl w:val="0"/>
+          <w:numId w:val="12"/>
+        </w:numPr>
+        <w:jc w:val="both"/>
+      </w:pPr>
+      <w:r>
+        <w:t>Всички обекти се използват през интерфейсите им, а не през конкретната им имплементация.</w:t>
+      </w:r>
+    </w:p>
+    <w:p>
+      <w:pPr>
+        <w:pStyle w:val="Heading2"/>
+        <w:jc w:val="both"/>
+      </w:pPr>
+      <w:r>
+        <w:t>8. Тестване на кода</w:t>
+      </w:r>
+    </w:p>
+    <w:p>
+      <w:pPr>
+        <w:pStyle w:val="ListParagraph"/>
+        <w:numPr>
+          <w:ilvl w:val="0"/>
+          <w:numId w:val="8"/>
+        </w:numPr>
+        <w:jc w:val="both"/>
+        <w:rPr>
+          <w:color w:val="FF0000"/>
+        </w:rPr>
+      </w:pPr>
+      <w:r>
+        <w:rPr>
+          <w:color w:val="FF0000"/>
+        </w:rPr>
+        <w:t>Компонентните тестове покриват 100% от логиката и поведението на всеки един компонент.</w:t>
+      </w:r>
+    </w:p>
+    <w:p>
+      <w:pPr>
+        <w:pStyle w:val="ListParagraph"/>
+        <w:numPr>
+          <w:ilvl w:val="0"/>
+          <w:numId w:val="8"/>
+        </w:numPr>
+        <w:jc w:val="both"/>
+        <w:rPr>
+          <w:color w:val="FF0000"/>
+        </w:rPr>
+      </w:pPr>
+      <w:r>
+        <w:rPr>
+          <w:color w:val="FF0000"/>
+        </w:rPr>
+        <w:t>Компонентните тестове прихващат всички възможни грешни случаи потенциално породени от некоректни условия или невалидни параметри.</w:t>
+      </w:r>
+    </w:p>
+    <w:p>
+      <w:pPr>
+        <w:pStyle w:val="Heading2"/>
+        <w:jc w:val="both"/>
+      </w:pPr>
+      <w:r>
+        <w:t>9. Бързодействие на кода и оптимизации</w:t>
+      </w:r>
+    </w:p>
+    <w:p>
+      <w:pPr>
+        <w:pStyle w:val="ListParagraph"/>
+        <w:numPr>
+          <w:ilvl w:val="0"/>
+          <w:numId w:val="9"/>
+        </w:numPr>
+        <w:jc w:val="both"/>
+        <w:rPr>
+          <w:color w:val="FF0000"/>
+        </w:rPr>
+      </w:pPr>
+      <w:r>
+        <w:rPr>
+          <w:color w:val="FF0000"/>
+        </w:rPr>
+        <w:t xml:space="preserve">Всички изчисления, които се повтарят </w:t>
+      </w:r>
+      <w:r>
+        <w:rPr>
+          <w:color w:val="FF0000"/>
+        </w:rPr>
+        <w:t>един или повече пъти</w:t>
+      </w:r>
+      <w:r>
+        <w:rPr>
+          <w:color w:val="FF0000"/>
+        </w:rPr>
+        <w:t xml:space="preserve"> са избегнати.</w:t>
+      </w:r>
+    </w:p>
+    <w:p>
+      <w:pPr>
+        <w:pStyle w:val="ListParagraph"/>
+        <w:numPr>
+          <w:ilvl w:val="0"/>
+          <w:numId w:val="9"/>
+        </w:numPr>
+        <w:jc w:val="both"/>
+        <w:rPr>
+          <w:color w:val="FF0000"/>
+        </w:rPr>
+      </w:pPr>
+      <w:r>
+        <w:rPr>
+          <w:color w:val="FF0000"/>
+        </w:rPr>
+        <w:t>Всички обхождания на колекции и масиви с цел агрегация или обработка на данни са редуцирани до минимален брой пъти.</w:t>
       </w:r>
     </w:p>
     <w:p>
       <w:pPr>
         <w:pStyle w:val="Heading1"/>
-      </w:pPr>
-      <w:r>
-        <w:t>6. Защитно програмиране</w:t>
-      </w:r>
-    </w:p>
-    <w:p>
-      <w:pPr>
-        <w:pStyle w:val="ListParagraph"/>
-        <w:numPr>
-          <w:ilvl w:val="0"/>
-          <w:numId w:val="6"/>
-        </w:numPr>
-        <w:rPr>
-          <w:color w:val="FF0000"/>
+        <w:jc w:val="both"/>
+      </w:pPr>
+      <w:r>
+        <w:rPr>
           <w:lang w:val="en-US"/>
         </w:rPr>
-      </w:pPr>
-      <w:r>
-        <w:rPr>
-          <w:color w:val="FF0000"/>
-        </w:rPr>
-        <w:t>Всички входни параметри на даден метод са тествани за валидност и пълнота.</w:t>
-      </w:r>
-    </w:p>
-    <w:p>
-      <w:pPr>
-        <w:pStyle w:val="ListParagraph"/>
-        <w:numPr>
-          <w:ilvl w:val="0"/>
-          <w:numId w:val="6"/>
-        </w:numPr>
-        <w:rPr>
-          <w:color w:val="00B050"/>
+        <w:t xml:space="preserve">II. </w:t>
+      </w:r>
+      <w:r>
+        <w:t>Легенда</w:t>
+      </w:r>
+    </w:p>
+    <w:tbl>
+      <w:tblPr>
+        <w:tblStyle w:val="TableGrid"/>
+        <w:tblW w:w="0" w:type="auto"/>
+        <w:tblLook w:val="04A0" w:firstRow="1" w:lastRow="0" w:firstColumn="1" w:lastColumn="0" w:noHBand="0" w:noVBand="1"/>
+      </w:tblPr>
+      <w:tblGrid>
+        <w:gridCol w:w="4495"/>
+        <w:gridCol w:w="4585"/>
+      </w:tblGrid>
+      <w:tr>
+        <w:trPr>
+          <w:trHeight w:val="264"/>
+        </w:trPr>
+        <w:tc>
+          <w:tcPr>
+            <w:tcW w:w="4495" w:type="dxa"/>
+            <w:shd w:val="clear" w:color="auto" w:fill="000000" w:themeFill="text1"/>
+          </w:tcPr>
+          <w:p>
+            <w:pPr>
+              <w:jc w:val="both"/>
+            </w:pPr>
+          </w:p>
+        </w:tc>
+        <w:tc>
+          <w:tcPr>
+            <w:tcW w:w="4585" w:type="dxa"/>
+          </w:tcPr>
+          <w:p>
+            <w:pPr>
+              <w:jc w:val="both"/>
+            </w:pPr>
+            <w:r>
+              <w:t>Критерият е изпълнен.</w:t>
+            </w:r>
+          </w:p>
+        </w:tc>
+      </w:tr>
+      <w:tr>
+        <w:trPr>
+          <w:trHeight w:val="254"/>
+        </w:trPr>
+        <w:tc>
+          <w:tcPr>
+            <w:tcW w:w="4495" w:type="dxa"/>
+            <w:shd w:val="clear" w:color="auto" w:fill="FF0000"/>
+          </w:tcPr>
+          <w:p>
+            <w:pPr>
+              <w:jc w:val="both"/>
+            </w:pPr>
+          </w:p>
+        </w:tc>
+        <w:tc>
+          <w:tcPr>
+            <w:tcW w:w="4585" w:type="dxa"/>
+          </w:tcPr>
+          <w:p>
+            <w:pPr>
+              <w:jc w:val="both"/>
+            </w:pPr>
+            <w:r>
+              <w:t>Критерият не е изпълнен, има пропуски.</w:t>
+            </w:r>
+          </w:p>
+        </w:tc>
+      </w:tr>
+    </w:tbl>
+    <w:p/>
+    <w:p>
+      <w:pPr>
+        <w:pStyle w:val="Heading1"/>
+      </w:pPr>
+      <w:r>
+        <w:rPr>
           <w:lang w:val="en-US"/>
         </w:rPr>
-      </w:pPr>
-      <w:r>
-        <w:rPr>
-          <w:color w:val="00B050"/>
-        </w:rPr>
-        <w:t xml:space="preserve">Всички изходящи параметри имат </w:t>
-      </w:r>
-      <w:r>
-        <w:rPr>
-          <w:color w:val="00B050"/>
-        </w:rPr>
-        <w:t xml:space="preserve">присвоена </w:t>
-      </w:r>
-      <w:r>
-        <w:rPr>
-          <w:color w:val="00B050"/>
-        </w:rPr>
-        <w:t xml:space="preserve">стойност различна от </w:t>
-      </w:r>
-      <w:r>
-        <w:rPr>
-          <w:color w:val="00B050"/>
+        <w:t xml:space="preserve">III. </w:t>
+      </w:r>
+      <w:bookmarkStart w:id="0" w:name="_GoBack"/>
+      <w:bookmarkEnd w:id="0"/>
+      <w:r>
+        <w:t>Заключение</w:t>
+      </w:r>
+    </w:p>
+    <w:p>
+      <w:r>
+        <w:t xml:space="preserve">След корекция на грешките, единственият критерий, който не се покрива е 100% </w:t>
+      </w:r>
+      <w:r>
+        <w:rPr>
           <w:lang w:val="en-US"/>
         </w:rPr>
-        <w:t>“null”.</w:t>
-      </w:r>
-    </w:p>
-    <w:p>
-      <w:pPr>
-        <w:pStyle w:val="ListParagraph"/>
-        <w:numPr>
-          <w:ilvl w:val="0"/>
-          <w:numId w:val="6"/>
-        </w:numPr>
-        <w:rPr>
-          <w:color w:val="00B050"/>
-          <w:lang w:val="en-US"/>
-        </w:rPr>
-      </w:pPr>
-      <w:r>
-        <w:rPr>
-          <w:color w:val="00B050"/>
-        </w:rPr>
-        <w:t>Всички методи работят върху правилните данни.</w:t>
-      </w:r>
-    </w:p>
-    <w:p>
-      <w:pPr>
-        <w:pStyle w:val="ListParagraph"/>
-        <w:numPr>
-          <w:ilvl w:val="0"/>
-          <w:numId w:val="6"/>
-        </w:numPr>
-        <w:rPr>
-          <w:color w:val="FF0000"/>
-          <w:lang w:val="en-US"/>
-        </w:rPr>
-      </w:pPr>
-      <w:r>
-        <w:rPr>
-          <w:color w:val="FF0000"/>
-        </w:rPr>
-        <w:t>Всички съобщения за грешка са смислени, разбираеми и пълни.</w:t>
-      </w:r>
-    </w:p>
-    <w:p>
-      <w:pPr>
-        <w:pStyle w:val="Heading1"/>
-      </w:pPr>
-      <w:r>
-        <w:t>7. Качество на кода</w:t>
-      </w:r>
-    </w:p>
-    <w:p>
-      <w:pPr>
-        <w:pStyle w:val="ListParagraph"/>
-        <w:numPr>
-          <w:ilvl w:val="0"/>
-          <w:numId w:val="7"/>
-        </w:numPr>
-        <w:rPr>
-          <w:color w:val="00B050"/>
-        </w:rPr>
-      </w:pPr>
-      <w:r>
-        <w:rPr>
-          <w:color w:val="00B050"/>
-        </w:rPr>
-        <w:t>Всички модули са реализирани с подходящо ниво на абстракция.</w:t>
-      </w:r>
-    </w:p>
-    <w:p>
-      <w:pPr>
-        <w:pStyle w:val="ListParagraph"/>
-        <w:numPr>
-          <w:ilvl w:val="0"/>
-          <w:numId w:val="7"/>
-        </w:numPr>
-        <w:rPr>
-          <w:color w:val="00B050"/>
-        </w:rPr>
-      </w:pPr>
-      <w:r>
-        <w:rPr>
-          <w:color w:val="00B050"/>
-        </w:rPr>
-        <w:t>Методите имат подходящ брой и тип аргументи.</w:t>
-      </w:r>
-    </w:p>
-    <w:p>
-      <w:pPr>
-        <w:pStyle w:val="ListParagraph"/>
-        <w:numPr>
-          <w:ilvl w:val="0"/>
-          <w:numId w:val="7"/>
-        </w:numPr>
-      </w:pPr>
-      <w:r>
-        <w:rPr>
-          <w:color w:val="00B050"/>
-        </w:rPr>
-        <w:t>Няма излишни функционалности, които не се изискват от заданието.</w:t>
-      </w:r>
-    </w:p>
-    <w:p>
-      <w:pPr>
-        <w:pStyle w:val="ListParagraph"/>
-        <w:numPr>
-          <w:ilvl w:val="0"/>
-          <w:numId w:val="7"/>
-        </w:numPr>
-        <w:rPr>
-          <w:color w:val="00B050"/>
-        </w:rPr>
-      </w:pPr>
-      <w:r>
-        <w:rPr>
-          <w:color w:val="00B050"/>
-        </w:rPr>
-        <w:t>Използвани са енумерации</w:t>
-      </w:r>
-      <w:r>
-        <w:rPr>
-          <w:color w:val="00B050"/>
-        </w:rPr>
-        <w:t xml:space="preserve"> (именувани константи)</w:t>
-      </w:r>
-      <w:r>
-        <w:rPr>
-          <w:color w:val="00B050"/>
-        </w:rPr>
-        <w:t xml:space="preserve"> вместо </w:t>
-      </w:r>
-      <w:r>
-        <w:rPr>
-          <w:color w:val="00B050"/>
-        </w:rPr>
-        <w:t>статус кодове или магически числа.</w:t>
-      </w:r>
-    </w:p>
-    <w:p>
-      <w:pPr>
-        <w:pStyle w:val="ListParagraph"/>
-        <w:numPr>
-          <w:ilvl w:val="0"/>
-          <w:numId w:val="7"/>
-        </w:numPr>
-        <w:rPr>
-          <w:color w:val="00B050"/>
-        </w:rPr>
-      </w:pPr>
-      <w:r>
-        <w:rPr>
-          <w:color w:val="00B050"/>
-        </w:rPr>
-        <w:t>Всички обекти се използват през интерфейсите им, а не през конкретната им имплементация.</w:t>
-      </w:r>
-    </w:p>
-    <w:p>
-      <w:pPr>
-        <w:pStyle w:val="Heading1"/>
-      </w:pPr>
-      <w:r>
-        <w:t>8. Тестване на кода</w:t>
-      </w:r>
-    </w:p>
-    <w:p>
-      <w:pPr>
-        <w:pStyle w:val="ListParagraph"/>
-        <w:numPr>
-          <w:ilvl w:val="0"/>
-          <w:numId w:val="8"/>
-        </w:numPr>
-        <w:rPr>
-          <w:color w:val="FF0000"/>
-        </w:rPr>
-      </w:pPr>
-      <w:r>
-        <w:rPr>
-          <w:color w:val="FF0000"/>
-        </w:rPr>
-        <w:t>Компонентните тестове покриват 100% от логиката и поведението на всеки един компонент.</w:t>
-      </w:r>
-    </w:p>
-    <w:p>
-      <w:pPr>
-        <w:pStyle w:val="ListParagraph"/>
-        <w:numPr>
-          <w:ilvl w:val="0"/>
-          <w:numId w:val="8"/>
-        </w:numPr>
-        <w:rPr>
-          <w:color w:val="FF0000"/>
-        </w:rPr>
-      </w:pPr>
-      <w:r>
-        <w:rPr>
-          <w:color w:val="FF0000"/>
-        </w:rPr>
-        <w:t>Компонентните тестове прихващат всички възможни грешни случаи потенциално породени от некоректни условия или невалидни параметри.</w:t>
-      </w:r>
-    </w:p>
-    <w:p>
-      <w:pPr>
-        <w:pStyle w:val="Heading1"/>
-      </w:pPr>
-      <w:r>
-        <w:t>9. Бързодействие на кода и оптимизации</w:t>
-      </w:r>
-    </w:p>
-    <w:p>
-      <w:pPr>
-        <w:pStyle w:val="ListParagraph"/>
-        <w:numPr>
-          <w:ilvl w:val="0"/>
-          <w:numId w:val="9"/>
-        </w:numPr>
-        <w:rPr>
-          <w:color w:val="FF0000"/>
-        </w:rPr>
-      </w:pPr>
-      <w:r>
-        <w:rPr>
-          <w:color w:val="FF0000"/>
-        </w:rPr>
-        <w:t xml:space="preserve">Всички изчисления, които се повтарят </w:t>
-      </w:r>
-      <w:r>
-        <w:rPr>
-          <w:color w:val="FF0000"/>
-        </w:rPr>
-        <w:t>един или повече пъти</w:t>
-      </w:r>
-      <w:r>
-        <w:rPr>
-          <w:color w:val="FF0000"/>
-        </w:rPr>
-        <w:t xml:space="preserve"> са избегнати.</w:t>
-      </w:r>
-    </w:p>
-    <w:p>
-      <w:pPr>
-        <w:pStyle w:val="ListParagraph"/>
-        <w:numPr>
-          <w:ilvl w:val="0"/>
-          <w:numId w:val="9"/>
-        </w:numPr>
-        <w:rPr>
-          <w:color w:val="FF0000"/>
-        </w:rPr>
-      </w:pPr>
-      <w:r>
-        <w:rPr>
-          <w:color w:val="FF0000"/>
-        </w:rPr>
-        <w:t>Всички обхождания на колекции и масиви с цел агрегация или обработка на данни са редуцирани до минимален брой пъти.</w:t>
-      </w:r>
-    </w:p>
+        <w:t xml:space="preserve">code coverage </w:t>
+      </w:r>
+      <w:r>
+        <w:t>на всички методи. Останалите забележки са взети предвид и грешките са отстранени.</w:t>
+      </w:r>
+    </w:p>
+    <w:p/>
     <w:sectPr>
       <w:pgSz w:w="12240" w:h="15840"/>
       <w:pgMar w:top="1440" w:right="1440" w:bottom="1440" w:left="1440" w:header="720" w:footer="720" w:gutter="0"/>
@@ -1436,6 +1425,233 @@
 <file path=word/numbering.xml><?xml version="1.0" encoding="utf-8"?>
 <w:numbering xmlns:wpc="http://schemas.microsoft.com/office/word/2010/wordprocessingCanvas" xmlns:mc="http://schemas.openxmlformats.org/markup-compatibility/2006" xmlns:o="urn:schemas-microsoft-com:office:office" xmlns:r="http://schemas.openxmlformats.org/officeDocument/2006/relationships" xmlns:m="http://schemas.openxmlformats.org/officeDocument/2006/math" xmlns:v="urn:schemas-microsoft-com:vml" xmlns:wp14="http://schemas.microsoft.com/office/word/2010/wordprocessingDrawing" xmlns:wp="http://schemas.openxmlformats.org/drawingml/2006/wordprocessingDrawing" xmlns:w10="urn:schemas-microsoft-com:office:word" xmlns:w="http://schemas.openxmlformats.org/wordprocessingml/2006/main" xmlns:w14="http://schemas.microsoft.com/office/word/2010/wordml" xmlns:w15="http://schemas.microsoft.com/office/word/2012/wordml" xmlns:wpg="http://schemas.microsoft.com/office/word/2010/wordprocessingGroup" xmlns:wpi="http://schemas.microsoft.com/office/word/2010/wordprocessingInk" xmlns:wne="http://schemas.microsoft.com/office/word/2006/wordml" xmlns:wps="http://schemas.microsoft.com/office/word/2010/wordprocessingShape" mc:Ignorable="w14 w15 wp14">
   <w:abstractNum w:abstractNumId="0" w15:restartNumberingAfterBreak="0">
+    <w:nsid w:val="0A9E09FF"/>
+    <w:multiLevelType w:val="hybridMultilevel"/>
+    <w:tmpl w:val="743A4526"/>
+    <w:lvl w:ilvl="0" w:tplc="0409000D">
+      <w:start w:val="1"/>
+      <w:numFmt w:val="bullet"/>
+      <w:lvlText w:val=""/>
+      <w:lvlJc w:val="left"/>
+      <w:pPr>
+        <w:ind w:left="720" w:hanging="360"/>
+      </w:pPr>
+      <w:rPr>
+        <w:rFonts w:ascii="Wingdings" w:hAnsi="Wingdings" w:hint="default"/>
+      </w:rPr>
+    </w:lvl>
+    <w:lvl w:ilvl="1" w:tplc="04090003" w:tentative="1">
+      <w:start w:val="1"/>
+      <w:numFmt w:val="bullet"/>
+      <w:lvlText w:val="o"/>
+      <w:lvlJc w:val="left"/>
+      <w:pPr>
+        <w:ind w:left="1440" w:hanging="360"/>
+      </w:pPr>
+      <w:rPr>
+        <w:rFonts w:ascii="Courier New" w:hAnsi="Courier New" w:cs="Courier New" w:hint="default"/>
+      </w:rPr>
+    </w:lvl>
+    <w:lvl w:ilvl="2" w:tplc="04090005" w:tentative="1">
+      <w:start w:val="1"/>
+      <w:numFmt w:val="bullet"/>
+      <w:lvlText w:val=""/>
+      <w:lvlJc w:val="left"/>
+      <w:pPr>
+        <w:ind w:left="2160" w:hanging="360"/>
+      </w:pPr>
+      <w:rPr>
+        <w:rFonts w:ascii="Wingdings" w:hAnsi="Wingdings" w:hint="default"/>
+      </w:rPr>
+    </w:lvl>
+    <w:lvl w:ilvl="3" w:tplc="04090001" w:tentative="1">
+      <w:start w:val="1"/>
+      <w:numFmt w:val="bullet"/>
+      <w:lvlText w:val=""/>
+      <w:lvlJc w:val="left"/>
+      <w:pPr>
+        <w:ind w:left="2880" w:hanging="360"/>
+      </w:pPr>
+      <w:rPr>
+        <w:rFonts w:ascii="Symbol" w:hAnsi="Symbol" w:hint="default"/>
+      </w:rPr>
+    </w:lvl>
+    <w:lvl w:ilvl="4" w:tplc="04090003" w:tentative="1">
+      <w:start w:val="1"/>
+      <w:numFmt w:val="bullet"/>
+      <w:lvlText w:val="o"/>
+      <w:lvlJc w:val="left"/>
+      <w:pPr>
+        <w:ind w:left="3600" w:hanging="360"/>
+      </w:pPr>
+      <w:rPr>
+        <w:rFonts w:ascii="Courier New" w:hAnsi="Courier New" w:cs="Courier New" w:hint="default"/>
+      </w:rPr>
+    </w:lvl>
+    <w:lvl w:ilvl="5" w:tplc="04090005" w:tentative="1">
+      <w:start w:val="1"/>
+      <w:numFmt w:val="bullet"/>
+      <w:lvlText w:val=""/>
+      <w:lvlJc w:val="left"/>
+      <w:pPr>
+        <w:ind w:left="4320" w:hanging="360"/>
+      </w:pPr>
+      <w:rPr>
+        <w:rFonts w:ascii="Wingdings" w:hAnsi="Wingdings" w:hint="default"/>
+      </w:rPr>
+    </w:lvl>
+    <w:lvl w:ilvl="6" w:tplc="04090001" w:tentative="1">
+      <w:start w:val="1"/>
+      <w:numFmt w:val="bullet"/>
+      <w:lvlText w:val=""/>
+      <w:lvlJc w:val="left"/>
+      <w:pPr>
+        <w:ind w:left="5040" w:hanging="360"/>
+      </w:pPr>
+      <w:rPr>
+        <w:rFonts w:ascii="Symbol" w:hAnsi="Symbol" w:hint="default"/>
+      </w:rPr>
+    </w:lvl>
+    <w:lvl w:ilvl="7" w:tplc="04090003" w:tentative="1">
+      <w:start w:val="1"/>
+      <w:numFmt w:val="bullet"/>
+      <w:lvlText w:val="o"/>
+      <w:lvlJc w:val="left"/>
+      <w:pPr>
+        <w:ind w:left="5760" w:hanging="360"/>
+      </w:pPr>
+      <w:rPr>
+        <w:rFonts w:ascii="Courier New" w:hAnsi="Courier New" w:cs="Courier New" w:hint="default"/>
+      </w:rPr>
+    </w:lvl>
+    <w:lvl w:ilvl="8" w:tplc="04090005" w:tentative="1">
+      <w:start w:val="1"/>
+      <w:numFmt w:val="bullet"/>
+      <w:lvlText w:val=""/>
+      <w:lvlJc w:val="left"/>
+      <w:pPr>
+        <w:ind w:left="6480" w:hanging="360"/>
+      </w:pPr>
+      <w:rPr>
+        <w:rFonts w:ascii="Wingdings" w:hAnsi="Wingdings" w:hint="default"/>
+      </w:rPr>
+    </w:lvl>
+  </w:abstractNum>
+  <w:abstractNum w:abstractNumId="1" w15:restartNumberingAfterBreak="0">
+    <w:nsid w:val="21160960"/>
+    <w:multiLevelType w:val="hybridMultilevel"/>
+    <w:tmpl w:val="AABECCD8"/>
+    <w:lvl w:ilvl="0" w:tplc="04090001">
+      <w:start w:val="1"/>
+      <w:numFmt w:val="bullet"/>
+      <w:lvlText w:val=""/>
+      <w:lvlJc w:val="left"/>
+      <w:pPr>
+        <w:ind w:left="720" w:hanging="360"/>
+      </w:pPr>
+      <w:rPr>
+        <w:rFonts w:ascii="Symbol" w:hAnsi="Symbol" w:hint="default"/>
+        <w:color w:val="00B050"/>
+      </w:rPr>
+    </w:lvl>
+    <w:lvl w:ilvl="1" w:tplc="04090003" w:tentative="1">
+      <w:start w:val="1"/>
+      <w:numFmt w:val="bullet"/>
+      <w:lvlText w:val="o"/>
+      <w:lvlJc w:val="left"/>
+      <w:pPr>
+        <w:ind w:left="1440" w:hanging="360"/>
+      </w:pPr>
+      <w:rPr>
+        <w:rFonts w:ascii="Courier New" w:hAnsi="Courier New" w:cs="Courier New" w:hint="default"/>
+      </w:rPr>
+    </w:lvl>
+    <w:lvl w:ilvl="2" w:tplc="04090005" w:tentative="1">
+      <w:start w:val="1"/>
+      <w:numFmt w:val="bullet"/>
+      <w:lvlText w:val=""/>
+      <w:lvlJc w:val="left"/>
+      <w:pPr>
+        <w:ind w:left="2160" w:hanging="360"/>
+      </w:pPr>
+      <w:rPr>
+        <w:rFonts w:ascii="Wingdings" w:hAnsi="Wingdings" w:hint="default"/>
+      </w:rPr>
+    </w:lvl>
+    <w:lvl w:ilvl="3" w:tplc="04090001" w:tentative="1">
+      <w:start w:val="1"/>
+      <w:numFmt w:val="bullet"/>
+      <w:lvlText w:val=""/>
+      <w:lvlJc w:val="left"/>
+      <w:pPr>
+        <w:ind w:left="2880" w:hanging="360"/>
+      </w:pPr>
+      <w:rPr>
+        <w:rFonts w:ascii="Symbol" w:hAnsi="Symbol" w:hint="default"/>
+      </w:rPr>
+    </w:lvl>
+    <w:lvl w:ilvl="4" w:tplc="04090003" w:tentative="1">
+      <w:start w:val="1"/>
+      <w:numFmt w:val="bullet"/>
+      <w:lvlText w:val="o"/>
+      <w:lvlJc w:val="left"/>
+      <w:pPr>
+        <w:ind w:left="3600" w:hanging="360"/>
+      </w:pPr>
+      <w:rPr>
+        <w:rFonts w:ascii="Courier New" w:hAnsi="Courier New" w:cs="Courier New" w:hint="default"/>
+      </w:rPr>
+    </w:lvl>
+    <w:lvl w:ilvl="5" w:tplc="04090005" w:tentative="1">
+      <w:start w:val="1"/>
+      <w:numFmt w:val="bullet"/>
+      <w:lvlText w:val=""/>
+      <w:lvlJc w:val="left"/>
+      <w:pPr>
+        <w:ind w:left="4320" w:hanging="360"/>
+      </w:pPr>
+      <w:rPr>
+        <w:rFonts w:ascii="Wingdings" w:hAnsi="Wingdings" w:hint="default"/>
+      </w:rPr>
+    </w:lvl>
+    <w:lvl w:ilvl="6" w:tplc="04090001" w:tentative="1">
+      <w:start w:val="1"/>
+      <w:numFmt w:val="bullet"/>
+      <w:lvlText w:val=""/>
+      <w:lvlJc w:val="left"/>
+      <w:pPr>
+        <w:ind w:left="5040" w:hanging="360"/>
+      </w:pPr>
+      <w:rPr>
+        <w:rFonts w:ascii="Symbol" w:hAnsi="Symbol" w:hint="default"/>
+      </w:rPr>
+    </w:lvl>
+    <w:lvl w:ilvl="7" w:tplc="04090003" w:tentative="1">
+      <w:start w:val="1"/>
+      <w:numFmt w:val="bullet"/>
+      <w:lvlText w:val="o"/>
+      <w:lvlJc w:val="left"/>
+      <w:pPr>
+        <w:ind w:left="5760" w:hanging="360"/>
+      </w:pPr>
+      <w:rPr>
+        <w:rFonts w:ascii="Courier New" w:hAnsi="Courier New" w:cs="Courier New" w:hint="default"/>
+      </w:rPr>
+    </w:lvl>
+    <w:lvl w:ilvl="8" w:tplc="04090005" w:tentative="1">
+      <w:start w:val="1"/>
+      <w:numFmt w:val="bullet"/>
+      <w:lvlText w:val=""/>
+      <w:lvlJc w:val="left"/>
+      <w:pPr>
+        <w:ind w:left="6480" w:hanging="360"/>
+      </w:pPr>
+      <w:rPr>
+        <w:rFonts w:ascii="Wingdings" w:hAnsi="Wingdings" w:hint="default"/>
+      </w:rPr>
+    </w:lvl>
+  </w:abstractNum>
+  <w:abstractNum w:abstractNumId="2" w15:restartNumberingAfterBreak="0">
     <w:nsid w:val="28352907"/>
     <w:multiLevelType w:val="hybridMultilevel"/>
     <w:tmpl w:val="54F6B350"/>
@@ -1548,7 +1764,7 @@
       </w:rPr>
     </w:lvl>
   </w:abstractNum>
-  <w:abstractNum w:abstractNumId="1" w15:restartNumberingAfterBreak="0">
+  <w:abstractNum w:abstractNumId="3" w15:restartNumberingAfterBreak="0">
     <w:nsid w:val="413844BA"/>
     <w:multiLevelType w:val="hybridMultilevel"/>
     <w:tmpl w:val="CC3223E8"/>
@@ -1661,7 +1877,7 @@
       </w:rPr>
     </w:lvl>
   </w:abstractNum>
-  <w:abstractNum w:abstractNumId="2" w15:restartNumberingAfterBreak="0">
+  <w:abstractNum w:abstractNumId="4" w15:restartNumberingAfterBreak="0">
     <w:nsid w:val="444009FE"/>
     <w:multiLevelType w:val="hybridMultilevel"/>
     <w:tmpl w:val="0878308C"/>
@@ -1774,7 +1990,7 @@
       </w:rPr>
     </w:lvl>
   </w:abstractNum>
-  <w:abstractNum w:abstractNumId="3" w15:restartNumberingAfterBreak="0">
+  <w:abstractNum w:abstractNumId="5" w15:restartNumberingAfterBreak="0">
     <w:nsid w:val="49161884"/>
     <w:multiLevelType w:val="hybridMultilevel"/>
     <w:tmpl w:val="717C0D54"/>
@@ -1887,7 +2103,7 @@
       </w:rPr>
     </w:lvl>
   </w:abstractNum>
-  <w:abstractNum w:abstractNumId="4" w15:restartNumberingAfterBreak="0">
+  <w:abstractNum w:abstractNumId="6" w15:restartNumberingAfterBreak="0">
     <w:nsid w:val="52D32F6A"/>
     <w:multiLevelType w:val="hybridMultilevel"/>
     <w:tmpl w:val="D73CB042"/>
@@ -2001,7 +2217,7 @@
       </w:rPr>
     </w:lvl>
   </w:abstractNum>
-  <w:abstractNum w:abstractNumId="5" w15:restartNumberingAfterBreak="0">
+  <w:abstractNum w:abstractNumId="7" w15:restartNumberingAfterBreak="0">
     <w:nsid w:val="608D481F"/>
     <w:multiLevelType w:val="hybridMultilevel"/>
     <w:tmpl w:val="0AFCA56E"/>
@@ -2114,7 +2330,7 @@
       </w:rPr>
     </w:lvl>
   </w:abstractNum>
-  <w:abstractNum w:abstractNumId="6" w15:restartNumberingAfterBreak="0">
+  <w:abstractNum w:abstractNumId="8" w15:restartNumberingAfterBreak="0">
     <w:nsid w:val="6AF2058E"/>
     <w:multiLevelType w:val="hybridMultilevel"/>
     <w:tmpl w:val="9A8A27B0"/>
@@ -2227,7 +2443,7 @@
       </w:rPr>
     </w:lvl>
   </w:abstractNum>
-  <w:abstractNum w:abstractNumId="7" w15:restartNumberingAfterBreak="0">
+  <w:abstractNum w:abstractNumId="9" w15:restartNumberingAfterBreak="0">
     <w:nsid w:val="7620099E"/>
     <w:multiLevelType w:val="hybridMultilevel"/>
     <w:tmpl w:val="434C1FBC"/>
@@ -2340,7 +2556,121 @@
       </w:rPr>
     </w:lvl>
   </w:abstractNum>
-  <w:abstractNum w:abstractNumId="8" w15:restartNumberingAfterBreak="0">
+  <w:abstractNum w:abstractNumId="10" w15:restartNumberingAfterBreak="0">
+    <w:nsid w:val="79340332"/>
+    <w:multiLevelType w:val="hybridMultilevel"/>
+    <w:tmpl w:val="8E48DF20"/>
+    <w:lvl w:ilvl="0" w:tplc="0409000D">
+      <w:start w:val="1"/>
+      <w:numFmt w:val="bullet"/>
+      <w:lvlText w:val=""/>
+      <w:lvlJc w:val="left"/>
+      <w:pPr>
+        <w:ind w:left="720" w:hanging="360"/>
+      </w:pPr>
+      <w:rPr>
+        <w:rFonts w:ascii="Wingdings" w:hAnsi="Wingdings" w:hint="default"/>
+        <w:color w:val="00B050"/>
+      </w:rPr>
+    </w:lvl>
+    <w:lvl w:ilvl="1" w:tplc="04090003" w:tentative="1">
+      <w:start w:val="1"/>
+      <w:numFmt w:val="bullet"/>
+      <w:lvlText w:val="o"/>
+      <w:lvlJc w:val="left"/>
+      <w:pPr>
+        <w:ind w:left="1440" w:hanging="360"/>
+      </w:pPr>
+      <w:rPr>
+        <w:rFonts w:ascii="Courier New" w:hAnsi="Courier New" w:cs="Courier New" w:hint="default"/>
+      </w:rPr>
+    </w:lvl>
+    <w:lvl w:ilvl="2" w:tplc="04090005" w:tentative="1">
+      <w:start w:val="1"/>
+      <w:numFmt w:val="bullet"/>
+      <w:lvlText w:val=""/>
+      <w:lvlJc w:val="left"/>
+      <w:pPr>
+        <w:ind w:left="2160" w:hanging="360"/>
+      </w:pPr>
+      <w:rPr>
+        <w:rFonts w:ascii="Wingdings" w:hAnsi="Wingdings" w:hint="default"/>
+      </w:rPr>
+    </w:lvl>
+    <w:lvl w:ilvl="3" w:tplc="04090001" w:tentative="1">
+      <w:start w:val="1"/>
+      <w:numFmt w:val="bullet"/>
+      <w:lvlText w:val=""/>
+      <w:lvlJc w:val="left"/>
+      <w:pPr>
+        <w:ind w:left="2880" w:hanging="360"/>
+      </w:pPr>
+      <w:rPr>
+        <w:rFonts w:ascii="Symbol" w:hAnsi="Symbol" w:hint="default"/>
+      </w:rPr>
+    </w:lvl>
+    <w:lvl w:ilvl="4" w:tplc="04090003" w:tentative="1">
+      <w:start w:val="1"/>
+      <w:numFmt w:val="bullet"/>
+      <w:lvlText w:val="o"/>
+      <w:lvlJc w:val="left"/>
+      <w:pPr>
+        <w:ind w:left="3600" w:hanging="360"/>
+      </w:pPr>
+      <w:rPr>
+        <w:rFonts w:ascii="Courier New" w:hAnsi="Courier New" w:cs="Courier New" w:hint="default"/>
+      </w:rPr>
+    </w:lvl>
+    <w:lvl w:ilvl="5" w:tplc="04090005" w:tentative="1">
+      <w:start w:val="1"/>
+      <w:numFmt w:val="bullet"/>
+      <w:lvlText w:val=""/>
+      <w:lvlJc w:val="left"/>
+      <w:pPr>
+        <w:ind w:left="4320" w:hanging="360"/>
+      </w:pPr>
+      <w:rPr>
+        <w:rFonts w:ascii="Wingdings" w:hAnsi="Wingdings" w:hint="default"/>
+      </w:rPr>
+    </w:lvl>
+    <w:lvl w:ilvl="6" w:tplc="04090001" w:tentative="1">
+      <w:start w:val="1"/>
+      <w:numFmt w:val="bullet"/>
+      <w:lvlText w:val=""/>
+      <w:lvlJc w:val="left"/>
+      <w:pPr>
+        <w:ind w:left="5040" w:hanging="360"/>
+      </w:pPr>
+      <w:rPr>
+        <w:rFonts w:ascii="Symbol" w:hAnsi="Symbol" w:hint="default"/>
+      </w:rPr>
+    </w:lvl>
+    <w:lvl w:ilvl="7" w:tplc="04090003" w:tentative="1">
+      <w:start w:val="1"/>
+      <w:numFmt w:val="bullet"/>
+      <w:lvlText w:val="o"/>
+      <w:lvlJc w:val="left"/>
+      <w:pPr>
+        <w:ind w:left="5760" w:hanging="360"/>
+      </w:pPr>
+      <w:rPr>
+        <w:rFonts w:ascii="Courier New" w:hAnsi="Courier New" w:cs="Courier New" w:hint="default"/>
+      </w:rPr>
+    </w:lvl>
+    <w:lvl w:ilvl="8" w:tplc="04090005" w:tentative="1">
+      <w:start w:val="1"/>
+      <w:numFmt w:val="bullet"/>
+      <w:lvlText w:val=""/>
+      <w:lvlJc w:val="left"/>
+      <w:pPr>
+        <w:ind w:left="6480" w:hanging="360"/>
+      </w:pPr>
+      <w:rPr>
+        <w:rFonts w:ascii="Wingdings" w:hAnsi="Wingdings" w:hint="default"/>
+      </w:rPr>
+    </w:lvl>
+  </w:abstractNum>
+  <w:abstractNum w:abstractNumId="11" w15:restartNumberingAfterBreak="0">
     <w:nsid w:val="7C42374E"/>
     <w:multiLevelType w:val="hybridMultilevel"/>
     <w:tmpl w:val="F5848368"/>
@@ -2454,31 +2784,40 @@
     </w:lvl>
   </w:abstractNum>
   <w:num w:numId="1">
-    <w:abstractNumId w:val="0"/>
+    <w:abstractNumId w:val="2"/>
   </w:num>
   <w:num w:numId="2">
+    <w:abstractNumId w:val="9"/>
+  </w:num>
+  <w:num w:numId="3">
+    <w:abstractNumId w:val="11"/>
+  </w:num>
+  <w:num w:numId="4">
     <w:abstractNumId w:val="7"/>
   </w:num>
-  <w:num w:numId="3">
+  <w:num w:numId="5">
     <w:abstractNumId w:val="8"/>
   </w:num>
-  <w:num w:numId="4">
+  <w:num w:numId="6">
     <w:abstractNumId w:val="5"/>
   </w:num>
-  <w:num w:numId="5">
+  <w:num w:numId="7">
     <w:abstractNumId w:val="6"/>
   </w:num>
-  <w:num w:numId="6">
+  <w:num w:numId="8">
+    <w:abstractNumId w:val="4"/>
+  </w:num>
+  <w:num w:numId="9">
     <w:abstractNumId w:val="3"/>
   </w:num>
-  <w:num w:numId="7">
-    <w:abstractNumId w:val="4"/>
+  <w:num w:numId="10">
+    <w:abstractNumId w:val="1"/>
   </w:num>
-  <w:num w:numId="8">
-    <w:abstractNumId w:val="2"/>
+  <w:num w:numId="11">
+    <w:abstractNumId w:val="10"/>
   </w:num>
-  <w:num w:numId="9">
-    <w:abstractNumId w:val="1"/>
+  <w:num w:numId="12">
+    <w:abstractNumId w:val="0"/>
   </w:num>
 </w:numbering>
 </file>
@@ -2993,6 +3332,25 @@
       <w:lang w:val="bg-BG"/>
     </w:rPr>
   </w:style>
+  <w:style w:type="table" w:styleId="TableGrid">
+    <w:name w:val="Table Grid"/>
+    <w:basedOn w:val="TableNormal"/>
+    <w:uiPriority w:val="39"/>
+    <w:rsid w:val="00155CE3"/>
+    <w:pPr>
+      <w:spacing w:after="0" w:line="240" w:lineRule="auto"/>
+    </w:pPr>
+    <w:tblPr>
+      <w:tblBorders>
+        <w:top w:val="single" w:sz="4" w:space="0" w:color="auto"/>
+        <w:left w:val="single" w:sz="4" w:space="0" w:color="auto"/>
+        <w:bottom w:val="single" w:sz="4" w:space="0" w:color="auto"/>
+        <w:right w:val="single" w:sz="4" w:space="0" w:color="auto"/>
+        <w:insideH w:val="single" w:sz="4" w:space="0" w:color="auto"/>
+        <w:insideV w:val="single" w:sz="4" w:space="0" w:color="auto"/>
+      </w:tblBorders>
+    </w:tblPr>
+  </w:style>
 </w:styles>
 </file>
 

</xml_diff>